<commit_message>
Thiết kế chương trình + comment
Thiết kế chương trình
cmt
Lỗi: có lúc cần xóa để nhập, có lúc không cần @@
</commit_message>
<xml_diff>
--- a/Báo cáo/Biên Bản Họp Nhóm Lần 9.docx
+++ b/Báo cáo/Biên Bản Họp Nhóm Lần 9.docx
@@ -3290,208 +3290,6 @@
     </w:p>
     <w:p>
       <w:pPr>
-        <w:pStyle w:val="ListParagraph"/>
-        <w:numPr>
-          <w:ilvl w:val="0"/>
-          <w:numId w:val="6"/>
-        </w:numPr>
-        <w:rPr>
-          <w:rFonts w:ascii="Segoe UI" w:hAnsi="Segoe UI" w:cs="Segoe UI"/>
-        </w:rPr>
-      </w:pPr>
-      <w:proofErr w:type="spellStart"/>
-      <w:r>
-        <w:rPr>
-          <w:rFonts w:ascii="Segoe UI" w:hAnsi="Segoe UI" w:cs="Segoe UI"/>
-        </w:rPr>
-        <w:t>Tổ</w:t>
-      </w:r>
-      <w:proofErr w:type="spellEnd"/>
-      <w:r>
-        <w:rPr>
-          <w:rFonts w:ascii="Segoe UI" w:hAnsi="Segoe UI" w:cs="Segoe UI"/>
-        </w:rPr>
-        <w:t xml:space="preserve"> </w:t>
-      </w:r>
-      <w:proofErr w:type="spellStart"/>
-      <w:r>
-        <w:rPr>
-          <w:rFonts w:ascii="Segoe UI" w:hAnsi="Segoe UI" w:cs="Segoe UI"/>
-        </w:rPr>
-        <w:t>chức</w:t>
-      </w:r>
-      <w:proofErr w:type="spellEnd"/>
-      <w:r>
-        <w:rPr>
-          <w:rFonts w:ascii="Segoe UI" w:hAnsi="Segoe UI" w:cs="Segoe UI"/>
-        </w:rPr>
-        <w:t xml:space="preserve"> </w:t>
-      </w:r>
-      <w:proofErr w:type="spellStart"/>
-      <w:r>
-        <w:rPr>
-          <w:rFonts w:ascii="Segoe UI" w:hAnsi="Segoe UI" w:cs="Segoe UI"/>
-        </w:rPr>
-        <w:t>ăn</w:t>
-      </w:r>
-      <w:proofErr w:type="spellEnd"/>
-      <w:r>
-        <w:rPr>
-          <w:rFonts w:ascii="Segoe UI" w:hAnsi="Segoe UI" w:cs="Segoe UI"/>
-        </w:rPr>
-        <w:t xml:space="preserve"> </w:t>
-      </w:r>
-      <w:proofErr w:type="spellStart"/>
-      <w:r>
-        <w:rPr>
-          <w:rFonts w:ascii="Segoe UI" w:hAnsi="Segoe UI" w:cs="Segoe UI"/>
-        </w:rPr>
-        <w:t>mừng</w:t>
-      </w:r>
-      <w:proofErr w:type="spellEnd"/>
-      <w:r>
-        <w:rPr>
-          <w:rFonts w:ascii="Segoe UI" w:hAnsi="Segoe UI" w:cs="Segoe UI"/>
-        </w:rPr>
-        <w:t xml:space="preserve"> </w:t>
-      </w:r>
-      <w:proofErr w:type="spellStart"/>
-      <w:r>
-        <w:rPr>
-          <w:rFonts w:ascii="Segoe UI" w:hAnsi="Segoe UI" w:cs="Segoe UI"/>
-        </w:rPr>
-        <w:t>vì</w:t>
-      </w:r>
-      <w:proofErr w:type="spellEnd"/>
-      <w:r>
-        <w:rPr>
-          <w:rFonts w:ascii="Segoe UI" w:hAnsi="Segoe UI" w:cs="Segoe UI"/>
-        </w:rPr>
-        <w:t xml:space="preserve"> </w:t>
-      </w:r>
-      <w:proofErr w:type="spellStart"/>
-      <w:r>
-        <w:rPr>
-          <w:rFonts w:ascii="Segoe UI" w:hAnsi="Segoe UI" w:cs="Segoe UI"/>
-        </w:rPr>
-        <w:t>hoàn</w:t>
-      </w:r>
-      <w:proofErr w:type="spellEnd"/>
-      <w:r>
-        <w:rPr>
-          <w:rFonts w:ascii="Segoe UI" w:hAnsi="Segoe UI" w:cs="Segoe UI"/>
-        </w:rPr>
-        <w:t xml:space="preserve"> </w:t>
-      </w:r>
-      <w:proofErr w:type="spellStart"/>
-      <w:r>
-        <w:rPr>
-          <w:rFonts w:ascii="Segoe UI" w:hAnsi="Segoe UI" w:cs="Segoe UI"/>
-        </w:rPr>
-        <w:t>thành</w:t>
-      </w:r>
-      <w:proofErr w:type="spellEnd"/>
-      <w:r>
-        <w:rPr>
-          <w:rFonts w:ascii="Segoe UI" w:hAnsi="Segoe UI" w:cs="Segoe UI"/>
-        </w:rPr>
-        <w:t xml:space="preserve"> </w:t>
-      </w:r>
-      <w:proofErr w:type="spellStart"/>
-      <w:r>
-        <w:rPr>
-          <w:rFonts w:ascii="Segoe UI" w:hAnsi="Segoe UI" w:cs="Segoe UI"/>
-        </w:rPr>
-        <w:t>đồ</w:t>
-      </w:r>
-      <w:proofErr w:type="spellEnd"/>
-      <w:r>
-        <w:rPr>
-          <w:rFonts w:ascii="Segoe UI" w:hAnsi="Segoe UI" w:cs="Segoe UI"/>
-        </w:rPr>
-        <w:t xml:space="preserve"> </w:t>
-      </w:r>
-      <w:proofErr w:type="spellStart"/>
-      <w:r>
-        <w:rPr>
-          <w:rFonts w:ascii="Segoe UI" w:hAnsi="Segoe UI" w:cs="Segoe UI"/>
-        </w:rPr>
-        <w:t>án</w:t>
-      </w:r>
-      <w:proofErr w:type="spellEnd"/>
-      <w:r>
-        <w:rPr>
-          <w:rFonts w:ascii="Segoe UI" w:hAnsi="Segoe UI" w:cs="Segoe UI"/>
-        </w:rPr>
-        <w:t xml:space="preserve"> </w:t>
-      </w:r>
-      <w:proofErr w:type="spellStart"/>
-      <w:r>
-        <w:rPr>
-          <w:rFonts w:ascii="Segoe UI" w:hAnsi="Segoe UI" w:cs="Segoe UI"/>
-        </w:rPr>
-        <w:t>theo</w:t>
-      </w:r>
-      <w:proofErr w:type="spellEnd"/>
-      <w:r>
-        <w:rPr>
-          <w:rFonts w:ascii="Segoe UI" w:hAnsi="Segoe UI" w:cs="Segoe UI"/>
-        </w:rPr>
-        <w:t xml:space="preserve"> </w:t>
-      </w:r>
-      <w:proofErr w:type="spellStart"/>
-      <w:r>
-        <w:rPr>
-          <w:rFonts w:ascii="Segoe UI" w:hAnsi="Segoe UI" w:cs="Segoe UI"/>
-        </w:rPr>
-        <w:t>dự</w:t>
-      </w:r>
-      <w:proofErr w:type="spellEnd"/>
-      <w:r>
-        <w:rPr>
-          <w:rFonts w:ascii="Segoe UI" w:hAnsi="Segoe UI" w:cs="Segoe UI"/>
-        </w:rPr>
-        <w:t xml:space="preserve"> </w:t>
-      </w:r>
-      <w:proofErr w:type="spellStart"/>
-      <w:r>
-        <w:rPr>
-          <w:rFonts w:ascii="Segoe UI" w:hAnsi="Segoe UI" w:cs="Segoe UI"/>
-        </w:rPr>
-        <w:t>kiến</w:t>
-      </w:r>
-      <w:proofErr w:type="spellEnd"/>
-      <w:r>
-        <w:rPr>
-          <w:rFonts w:ascii="Segoe UI" w:hAnsi="Segoe UI" w:cs="Segoe UI"/>
-        </w:rPr>
-        <w:t xml:space="preserve"> </w:t>
-      </w:r>
-      <w:proofErr w:type="spellStart"/>
-      <w:r>
-        <w:rPr>
-          <w:rFonts w:ascii="Segoe UI" w:hAnsi="Segoe UI" w:cs="Segoe UI"/>
-        </w:rPr>
-        <w:t>kế</w:t>
-      </w:r>
-      <w:proofErr w:type="spellEnd"/>
-      <w:r>
-        <w:rPr>
-          <w:rFonts w:ascii="Segoe UI" w:hAnsi="Segoe UI" w:cs="Segoe UI"/>
-        </w:rPr>
-        <w:t xml:space="preserve"> </w:t>
-      </w:r>
-      <w:proofErr w:type="spellStart"/>
-      <w:r>
-        <w:rPr>
-          <w:rFonts w:ascii="Segoe UI" w:hAnsi="Segoe UI" w:cs="Segoe UI"/>
-        </w:rPr>
-        <w:t>hoạch</w:t>
-      </w:r>
-      <w:proofErr w:type="spellEnd"/>
-    </w:p>
-    <w:p>
-      <w:pPr>
         <w:rPr>
           <w:rFonts w:ascii="Segoe UI" w:hAnsi="Segoe UI" w:cs="Segoe UI"/>
         </w:rPr>
@@ -4922,6 +4720,7 @@
         <w:tc>
           <w:tcPr>
             <w:tcW w:w="598" w:type="dxa"/>
+            <w:vAlign w:val="center"/>
           </w:tcPr>
           <w:p>
             <w:pPr>
@@ -4942,6 +4741,7 @@
         <w:tc>
           <w:tcPr>
             <w:tcW w:w="2189" w:type="dxa"/>
+            <w:vAlign w:val="center"/>
           </w:tcPr>
           <w:p>
             <w:pPr>
@@ -4969,8 +4769,104 @@
                 <w:rFonts w:ascii="Segoe UI" w:hAnsi="Segoe UI" w:cs="Segoe UI"/>
               </w:rPr>
             </w:pPr>
-            <w:bookmarkStart w:id="0" w:name="_GoBack"/>
-            <w:bookmarkEnd w:id="0"/>
+            <w:proofErr w:type="spellStart"/>
+            <w:r>
+              <w:rPr>
+                <w:rFonts w:ascii="Segoe UI" w:hAnsi="Segoe UI" w:cs="Segoe UI"/>
+              </w:rPr>
+              <w:t>Sửa</w:t>
+            </w:r>
+            <w:proofErr w:type="spellEnd"/>
+            <w:r>
+              <w:rPr>
+                <w:rFonts w:ascii="Segoe UI" w:hAnsi="Segoe UI" w:cs="Segoe UI"/>
+              </w:rPr>
+              <w:t xml:space="preserve"> </w:t>
+            </w:r>
+            <w:proofErr w:type="spellStart"/>
+            <w:r>
+              <w:rPr>
+                <w:rFonts w:ascii="Segoe UI" w:hAnsi="Segoe UI" w:cs="Segoe UI"/>
+              </w:rPr>
+              <w:t>chữa</w:t>
+            </w:r>
+            <w:proofErr w:type="spellEnd"/>
+            <w:r>
+              <w:rPr>
+                <w:rFonts w:ascii="Segoe UI" w:hAnsi="Segoe UI" w:cs="Segoe UI"/>
+              </w:rPr>
+              <w:t xml:space="preserve"> </w:t>
+            </w:r>
+            <w:proofErr w:type="spellStart"/>
+            <w:r>
+              <w:rPr>
+                <w:rFonts w:ascii="Segoe UI" w:hAnsi="Segoe UI" w:cs="Segoe UI"/>
+              </w:rPr>
+              <w:t>các</w:t>
+            </w:r>
+            <w:proofErr w:type="spellEnd"/>
+            <w:r>
+              <w:rPr>
+                <w:rFonts w:ascii="Segoe UI" w:hAnsi="Segoe UI" w:cs="Segoe UI"/>
+              </w:rPr>
+              <w:t xml:space="preserve"> </w:t>
+            </w:r>
+            <w:proofErr w:type="spellStart"/>
+            <w:r>
+              <w:rPr>
+                <w:rFonts w:ascii="Segoe UI" w:hAnsi="Segoe UI" w:cs="Segoe UI"/>
+              </w:rPr>
+              <w:t>lỗi</w:t>
+            </w:r>
+            <w:proofErr w:type="spellEnd"/>
+            <w:r>
+              <w:rPr>
+                <w:rFonts w:ascii="Segoe UI" w:hAnsi="Segoe UI" w:cs="Segoe UI"/>
+              </w:rPr>
+              <w:t xml:space="preserve"> </w:t>
+            </w:r>
+            <w:proofErr w:type="spellStart"/>
+            <w:r>
+              <w:rPr>
+                <w:rFonts w:ascii="Segoe UI" w:hAnsi="Segoe UI" w:cs="Segoe UI"/>
+              </w:rPr>
+              <w:t>còn</w:t>
+            </w:r>
+            <w:proofErr w:type="spellEnd"/>
+            <w:r>
+              <w:rPr>
+                <w:rFonts w:ascii="Segoe UI" w:hAnsi="Segoe UI" w:cs="Segoe UI"/>
+              </w:rPr>
+              <w:t xml:space="preserve"> </w:t>
+            </w:r>
+            <w:proofErr w:type="spellStart"/>
+            <w:r>
+              <w:rPr>
+                <w:rFonts w:ascii="Segoe UI" w:hAnsi="Segoe UI" w:cs="Segoe UI"/>
+              </w:rPr>
+              <w:t>gặp</w:t>
+            </w:r>
+            <w:proofErr w:type="spellEnd"/>
+            <w:r>
+              <w:rPr>
+                <w:rFonts w:ascii="Segoe UI" w:hAnsi="Segoe UI" w:cs="Segoe UI"/>
+              </w:rPr>
+              <w:t xml:space="preserve"> </w:t>
+            </w:r>
+            <w:proofErr w:type="spellStart"/>
+            <w:r>
+              <w:rPr>
+                <w:rFonts w:ascii="Segoe UI" w:hAnsi="Segoe UI" w:cs="Segoe UI"/>
+              </w:rPr>
+              <w:t>phải</w:t>
+            </w:r>
+            <w:proofErr w:type="spellEnd"/>
+            <w:r>
+              <w:rPr>
+                <w:rFonts w:ascii="Segoe UI" w:hAnsi="Segoe UI" w:cs="Segoe UI"/>
+              </w:rPr>
+              <w:t>.</w:t>
+            </w:r>
           </w:p>
         </w:tc>
         <w:tc>
@@ -4989,7 +4885,7 @@
               <w:rPr>
                 <w:rFonts w:ascii="Segoe UI" w:hAnsi="Segoe UI" w:cs="Segoe UI"/>
               </w:rPr>
-              <w:t>Hiểu</w:t>
+              <w:t>Sửa</w:t>
             </w:r>
             <w:proofErr w:type="spellEnd"/>
             <w:r>
@@ -5003,7 +4899,7 @@
               <w:rPr>
                 <w:rFonts w:ascii="Segoe UI" w:hAnsi="Segoe UI" w:cs="Segoe UI"/>
               </w:rPr>
-              <w:t>được</w:t>
+              <w:t>chữa</w:t>
             </w:r>
             <w:proofErr w:type="spellEnd"/>
             <w:r>
@@ -5017,84 +4913,14 @@
               <w:rPr>
                 <w:rFonts w:ascii="Segoe UI" w:hAnsi="Segoe UI" w:cs="Segoe UI"/>
               </w:rPr>
-              <w:t>cách</w:t>
-            </w:r>
-            <w:proofErr w:type="spellEnd"/>
-            <w:r>
-              <w:rPr>
-                <w:rFonts w:ascii="Segoe UI" w:hAnsi="Segoe UI" w:cs="Segoe UI"/>
-              </w:rPr>
-              <w:t xml:space="preserve"> </w:t>
-            </w:r>
-            <w:proofErr w:type="spellStart"/>
-            <w:r>
-              <w:rPr>
-                <w:rFonts w:ascii="Segoe UI" w:hAnsi="Segoe UI" w:cs="Segoe UI"/>
-              </w:rPr>
-              <w:t>hoạt</w:t>
-            </w:r>
-            <w:proofErr w:type="spellEnd"/>
-            <w:r>
-              <w:rPr>
-                <w:rFonts w:ascii="Segoe UI" w:hAnsi="Segoe UI" w:cs="Segoe UI"/>
-              </w:rPr>
-              <w:t xml:space="preserve"> </w:t>
-            </w:r>
-            <w:proofErr w:type="spellStart"/>
-            <w:r>
-              <w:rPr>
-                <w:rFonts w:ascii="Segoe UI" w:hAnsi="Segoe UI" w:cs="Segoe UI"/>
-              </w:rPr>
-              <w:t>động</w:t>
-            </w:r>
-            <w:proofErr w:type="spellEnd"/>
-            <w:r>
-              <w:rPr>
-                <w:rFonts w:ascii="Segoe UI" w:hAnsi="Segoe UI" w:cs="Segoe UI"/>
-              </w:rPr>
-              <w:t xml:space="preserve"> </w:t>
-            </w:r>
-            <w:proofErr w:type="spellStart"/>
-            <w:r>
-              <w:rPr>
-                <w:rFonts w:ascii="Segoe UI" w:hAnsi="Segoe UI" w:cs="Segoe UI"/>
-              </w:rPr>
-              <w:t>của</w:t>
-            </w:r>
-            <w:proofErr w:type="spellEnd"/>
-            <w:r>
-              <w:rPr>
-                <w:rFonts w:ascii="Segoe UI" w:hAnsi="Segoe UI" w:cs="Segoe UI"/>
-              </w:rPr>
-              <w:t xml:space="preserve"> game. </w:t>
-            </w:r>
-            <w:proofErr w:type="spellStart"/>
-            <w:r>
-              <w:rPr>
-                <w:rFonts w:ascii="Segoe UI" w:hAnsi="Segoe UI" w:cs="Segoe UI"/>
-              </w:rPr>
-              <w:t>Có</w:t>
-            </w:r>
-            <w:proofErr w:type="spellEnd"/>
-            <w:r>
-              <w:rPr>
-                <w:rFonts w:ascii="Segoe UI" w:hAnsi="Segoe UI" w:cs="Segoe UI"/>
-              </w:rPr>
-              <w:t xml:space="preserve"> flowchart </w:t>
-            </w:r>
-            <w:proofErr w:type="spellStart"/>
-            <w:r>
-              <w:rPr>
-                <w:rFonts w:ascii="Segoe UI" w:hAnsi="Segoe UI" w:cs="Segoe UI"/>
-              </w:rPr>
-              <w:t>riêng</w:t>
-            </w:r>
-            <w:proofErr w:type="spellEnd"/>
-            <w:r>
-              <w:rPr>
-                <w:rFonts w:ascii="Segoe UI" w:hAnsi="Segoe UI" w:cs="Segoe UI"/>
-              </w:rPr>
-              <w:t>.</w:t>
+              <w:t>hàm</w:t>
+            </w:r>
+            <w:proofErr w:type="spellEnd"/>
+            <w:r>
+              <w:rPr>
+                <w:rFonts w:ascii="Segoe UI" w:hAnsi="Segoe UI" w:cs="Segoe UI"/>
+              </w:rPr>
+              <w:t xml:space="preserve"> Menu</w:t>
             </w:r>
           </w:p>
         </w:tc>
@@ -5150,6 +4976,7 @@
         <w:tc>
           <w:tcPr>
             <w:tcW w:w="598" w:type="dxa"/>
+            <w:vAlign w:val="center"/>
           </w:tcPr>
           <w:p>
             <w:pPr>
@@ -5158,11 +4985,18 @@
                 <w:rFonts w:ascii="Segoe UI" w:hAnsi="Segoe UI" w:cs="Segoe UI"/>
               </w:rPr>
             </w:pPr>
+            <w:r>
+              <w:rPr>
+                <w:rFonts w:ascii="Segoe UI" w:hAnsi="Segoe UI" w:cs="Segoe UI"/>
+              </w:rPr>
+              <w:t>2</w:t>
+            </w:r>
           </w:p>
         </w:tc>
         <w:tc>
           <w:tcPr>
             <w:tcW w:w="2189" w:type="dxa"/>
+            <w:vAlign w:val="center"/>
           </w:tcPr>
           <w:p>
             <w:pPr>
@@ -5223,7 +5057,7 @@
               <w:rPr>
                 <w:rFonts w:ascii="Segoe UI" w:hAnsi="Segoe UI" w:cs="Segoe UI"/>
               </w:rPr>
-              <w:t>Tìm</w:t>
+              <w:t>Sửa</w:t>
             </w:r>
             <w:proofErr w:type="spellEnd"/>
             <w:r>
@@ -5237,7 +5071,7 @@
               <w:rPr>
                 <w:rFonts w:ascii="Segoe UI" w:hAnsi="Segoe UI" w:cs="Segoe UI"/>
               </w:rPr>
-              <w:t>hiểu</w:t>
+              <w:t>chữa</w:t>
             </w:r>
             <w:proofErr w:type="spellEnd"/>
             <w:r>
@@ -5251,7 +5085,7 @@
               <w:rPr>
                 <w:rFonts w:ascii="Segoe UI" w:hAnsi="Segoe UI" w:cs="Segoe UI"/>
               </w:rPr>
-              <w:t>cách</w:t>
+              <w:t>các</w:t>
             </w:r>
             <w:proofErr w:type="spellEnd"/>
             <w:r>
@@ -5265,7 +5099,7 @@
               <w:rPr>
                 <w:rFonts w:ascii="Segoe UI" w:hAnsi="Segoe UI" w:cs="Segoe UI"/>
               </w:rPr>
-              <w:t>thức</w:t>
+              <w:t>lỗi</w:t>
             </w:r>
             <w:proofErr w:type="spellEnd"/>
             <w:r>
@@ -5279,35 +5113,7 @@
               <w:rPr>
                 <w:rFonts w:ascii="Segoe UI" w:hAnsi="Segoe UI" w:cs="Segoe UI"/>
               </w:rPr>
-              <w:t>tạo</w:t>
-            </w:r>
-            <w:proofErr w:type="spellEnd"/>
-            <w:r>
-              <w:rPr>
-                <w:rFonts w:ascii="Segoe UI" w:hAnsi="Segoe UI" w:cs="Segoe UI"/>
-              </w:rPr>
-              <w:t xml:space="preserve"> ra </w:t>
-            </w:r>
-            <w:proofErr w:type="spellStart"/>
-            <w:r>
-              <w:rPr>
-                <w:rFonts w:ascii="Segoe UI" w:hAnsi="Segoe UI" w:cs="Segoe UI"/>
-              </w:rPr>
-              <w:t>một</w:t>
-            </w:r>
-            <w:proofErr w:type="spellEnd"/>
-            <w:r>
-              <w:rPr>
-                <w:rFonts w:ascii="Segoe UI" w:hAnsi="Segoe UI" w:cs="Segoe UI"/>
-              </w:rPr>
-              <w:t xml:space="preserve"> game </w:t>
-            </w:r>
-            <w:proofErr w:type="spellStart"/>
-            <w:r>
-              <w:rPr>
-                <w:rFonts w:ascii="Segoe UI" w:hAnsi="Segoe UI" w:cs="Segoe UI"/>
-              </w:rPr>
-              <w:t>cơ</w:t>
+              <w:t>còn</w:t>
             </w:r>
             <w:proofErr w:type="spellEnd"/>
             <w:r>
@@ -5321,28 +5127,28 @@
               <w:rPr>
                 <w:rFonts w:ascii="Segoe UI" w:hAnsi="Segoe UI" w:cs="Segoe UI"/>
               </w:rPr>
-              <w:t>bản</w:t>
-            </w:r>
-            <w:proofErr w:type="spellEnd"/>
-            <w:r>
-              <w:rPr>
-                <w:rFonts w:ascii="Segoe UI" w:hAnsi="Segoe UI" w:cs="Segoe UI"/>
-              </w:rPr>
-              <w:t xml:space="preserve">. </w:t>
-            </w:r>
-            <w:proofErr w:type="spellStart"/>
-            <w:r>
-              <w:rPr>
-                <w:rFonts w:ascii="Segoe UI" w:hAnsi="Segoe UI" w:cs="Segoe UI"/>
-              </w:rPr>
-              <w:t>Tạo</w:t>
-            </w:r>
-            <w:proofErr w:type="spellEnd"/>
-            <w:r>
-              <w:rPr>
-                <w:rFonts w:ascii="Segoe UI" w:hAnsi="Segoe UI" w:cs="Segoe UI"/>
-              </w:rPr>
-              <w:t xml:space="preserve"> flowchart</w:t>
+              <w:t>gặp</w:t>
+            </w:r>
+            <w:proofErr w:type="spellEnd"/>
+            <w:r>
+              <w:rPr>
+                <w:rFonts w:ascii="Segoe UI" w:hAnsi="Segoe UI" w:cs="Segoe UI"/>
+              </w:rPr>
+              <w:t xml:space="preserve"> </w:t>
+            </w:r>
+            <w:proofErr w:type="spellStart"/>
+            <w:r>
+              <w:rPr>
+                <w:rFonts w:ascii="Segoe UI" w:hAnsi="Segoe UI" w:cs="Segoe UI"/>
+              </w:rPr>
+              <w:t>phải</w:t>
+            </w:r>
+            <w:proofErr w:type="spellEnd"/>
+            <w:r>
+              <w:rPr>
+                <w:rFonts w:ascii="Segoe UI" w:hAnsi="Segoe UI" w:cs="Segoe UI"/>
+              </w:rPr>
+              <w:t>.</w:t>
             </w:r>
           </w:p>
         </w:tc>
@@ -5361,113 +5167,31 @@
               <w:rPr>
                 <w:rFonts w:ascii="Segoe UI" w:hAnsi="Segoe UI" w:cs="Segoe UI"/>
               </w:rPr>
-              <w:t>Hiểu</w:t>
-            </w:r>
-            <w:proofErr w:type="spellEnd"/>
-            <w:r>
-              <w:rPr>
-                <w:rFonts w:ascii="Segoe UI" w:hAnsi="Segoe UI" w:cs="Segoe UI"/>
-              </w:rPr>
-              <w:t xml:space="preserve"> </w:t>
-            </w:r>
-            <w:proofErr w:type="spellStart"/>
-            <w:r>
-              <w:rPr>
-                <w:rFonts w:ascii="Segoe UI" w:hAnsi="Segoe UI" w:cs="Segoe UI"/>
-              </w:rPr>
-              <w:t>được</w:t>
-            </w:r>
-            <w:proofErr w:type="spellEnd"/>
-            <w:r>
-              <w:rPr>
-                <w:rFonts w:ascii="Segoe UI" w:hAnsi="Segoe UI" w:cs="Segoe UI"/>
-              </w:rPr>
-              <w:t xml:space="preserve"> </w:t>
-            </w:r>
-            <w:proofErr w:type="spellStart"/>
-            <w:r>
-              <w:rPr>
-                <w:rFonts w:ascii="Segoe UI" w:hAnsi="Segoe UI" w:cs="Segoe UI"/>
-              </w:rPr>
-              <w:t>cách</w:t>
-            </w:r>
-            <w:proofErr w:type="spellEnd"/>
-            <w:r>
-              <w:rPr>
-                <w:rFonts w:ascii="Segoe UI" w:hAnsi="Segoe UI" w:cs="Segoe UI"/>
-              </w:rPr>
-              <w:t xml:space="preserve"> </w:t>
-            </w:r>
-            <w:proofErr w:type="spellStart"/>
-            <w:r>
-              <w:rPr>
-                <w:rFonts w:ascii="Segoe UI" w:hAnsi="Segoe UI" w:cs="Segoe UI"/>
-              </w:rPr>
-              <w:t>hoạt</w:t>
-            </w:r>
-            <w:proofErr w:type="spellEnd"/>
-            <w:r>
-              <w:rPr>
-                <w:rFonts w:ascii="Segoe UI" w:hAnsi="Segoe UI" w:cs="Segoe UI"/>
-              </w:rPr>
-              <w:t xml:space="preserve"> </w:t>
-            </w:r>
-            <w:proofErr w:type="spellStart"/>
-            <w:r>
-              <w:rPr>
-                <w:rFonts w:ascii="Segoe UI" w:hAnsi="Segoe UI" w:cs="Segoe UI"/>
-              </w:rPr>
-              <w:t>động</w:t>
-            </w:r>
-            <w:proofErr w:type="spellEnd"/>
-            <w:r>
-              <w:rPr>
-                <w:rFonts w:ascii="Segoe UI" w:hAnsi="Segoe UI" w:cs="Segoe UI"/>
-              </w:rPr>
-              <w:t xml:space="preserve"> </w:t>
-            </w:r>
-            <w:proofErr w:type="spellStart"/>
-            <w:r>
-              <w:rPr>
-                <w:rFonts w:ascii="Segoe UI" w:hAnsi="Segoe UI" w:cs="Segoe UI"/>
-              </w:rPr>
-              <w:t>của</w:t>
-            </w:r>
-            <w:proofErr w:type="spellEnd"/>
-            <w:r>
-              <w:rPr>
-                <w:rFonts w:ascii="Segoe UI" w:hAnsi="Segoe UI" w:cs="Segoe UI"/>
-              </w:rPr>
-              <w:t xml:space="preserve"> game. </w:t>
-            </w:r>
-            <w:proofErr w:type="spellStart"/>
-            <w:r>
-              <w:rPr>
-                <w:rFonts w:ascii="Segoe UI" w:hAnsi="Segoe UI" w:cs="Segoe UI"/>
-              </w:rPr>
-              <w:t>Có</w:t>
-            </w:r>
-            <w:proofErr w:type="spellEnd"/>
-            <w:r>
-              <w:rPr>
-                <w:rFonts w:ascii="Segoe UI" w:hAnsi="Segoe UI" w:cs="Segoe UI"/>
-              </w:rPr>
-              <w:t xml:space="preserve"> flowchart </w:t>
-            </w:r>
-            <w:proofErr w:type="spellStart"/>
-            <w:r>
-              <w:rPr>
-                <w:rFonts w:ascii="Segoe UI" w:hAnsi="Segoe UI" w:cs="Segoe UI"/>
-              </w:rPr>
-              <w:t>riêng</w:t>
-            </w:r>
-            <w:proofErr w:type="spellEnd"/>
-            <w:r>
-              <w:rPr>
-                <w:rFonts w:ascii="Segoe UI" w:hAnsi="Segoe UI" w:cs="Segoe UI"/>
-              </w:rPr>
-              <w:t>.</w:t>
-            </w:r>
+              <w:t>Đạn</w:t>
+            </w:r>
+            <w:proofErr w:type="spellEnd"/>
+            <w:r>
+              <w:rPr>
+                <w:rFonts w:ascii="Segoe UI" w:hAnsi="Segoe UI" w:cs="Segoe UI"/>
+              </w:rPr>
+              <w:t xml:space="preserve">, </w:t>
+            </w:r>
+            <w:proofErr w:type="spellStart"/>
+            <w:r>
+              <w:rPr>
+                <w:rFonts w:ascii="Segoe UI" w:hAnsi="Segoe UI" w:cs="Segoe UI"/>
+              </w:rPr>
+              <w:t>hiện</w:t>
+            </w:r>
+            <w:proofErr w:type="spellEnd"/>
+            <w:r>
+              <w:rPr>
+                <w:rFonts w:ascii="Segoe UI" w:hAnsi="Segoe UI" w:cs="Segoe UI"/>
+              </w:rPr>
+              <w:t xml:space="preserve"> thị</w:t>
+            </w:r>
+            <w:bookmarkStart w:id="0" w:name="_GoBack"/>
+            <w:bookmarkEnd w:id="0"/>
           </w:p>
         </w:tc>
         <w:tc>
@@ -5521,6 +5245,7 @@
         <w:tc>
           <w:tcPr>
             <w:tcW w:w="598" w:type="dxa"/>
+            <w:vAlign w:val="center"/>
           </w:tcPr>
           <w:p>
             <w:pPr>
@@ -5529,11 +5254,18 @@
                 <w:rFonts w:ascii="Segoe UI" w:hAnsi="Segoe UI" w:cs="Segoe UI"/>
               </w:rPr>
             </w:pPr>
+            <w:r>
+              <w:rPr>
+                <w:rFonts w:ascii="Segoe UI" w:hAnsi="Segoe UI" w:cs="Segoe UI"/>
+              </w:rPr>
+              <w:t>3</w:t>
+            </w:r>
           </w:p>
         </w:tc>
         <w:tc>
           <w:tcPr>
             <w:tcW w:w="2189" w:type="dxa"/>
+            <w:vAlign w:val="center"/>
           </w:tcPr>
           <w:p>
             <w:pPr>
@@ -5580,7 +5312,7 @@
               <w:rPr>
                 <w:rFonts w:ascii="Segoe UI" w:hAnsi="Segoe UI" w:cs="Segoe UI"/>
               </w:rPr>
-              <w:t>Tìm</w:t>
+              <w:t>Sửa</w:t>
             </w:r>
             <w:proofErr w:type="spellEnd"/>
             <w:r>
@@ -5594,7 +5326,7 @@
               <w:rPr>
                 <w:rFonts w:ascii="Segoe UI" w:hAnsi="Segoe UI" w:cs="Segoe UI"/>
               </w:rPr>
-              <w:t>hiểu</w:t>
+              <w:t>chữa</w:t>
             </w:r>
             <w:proofErr w:type="spellEnd"/>
             <w:r>
@@ -5608,7 +5340,7 @@
               <w:rPr>
                 <w:rFonts w:ascii="Segoe UI" w:hAnsi="Segoe UI" w:cs="Segoe UI"/>
               </w:rPr>
-              <w:t>cách</w:t>
+              <w:t>các</w:t>
             </w:r>
             <w:proofErr w:type="spellEnd"/>
             <w:r>
@@ -5622,7 +5354,7 @@
               <w:rPr>
                 <w:rFonts w:ascii="Segoe UI" w:hAnsi="Segoe UI" w:cs="Segoe UI"/>
               </w:rPr>
-              <w:t>thức</w:t>
+              <w:t>lỗi</w:t>
             </w:r>
             <w:proofErr w:type="spellEnd"/>
             <w:r>
@@ -5636,35 +5368,7 @@
               <w:rPr>
                 <w:rFonts w:ascii="Segoe UI" w:hAnsi="Segoe UI" w:cs="Segoe UI"/>
               </w:rPr>
-              <w:t>tạo</w:t>
-            </w:r>
-            <w:proofErr w:type="spellEnd"/>
-            <w:r>
-              <w:rPr>
-                <w:rFonts w:ascii="Segoe UI" w:hAnsi="Segoe UI" w:cs="Segoe UI"/>
-              </w:rPr>
-              <w:t xml:space="preserve"> ra </w:t>
-            </w:r>
-            <w:proofErr w:type="spellStart"/>
-            <w:r>
-              <w:rPr>
-                <w:rFonts w:ascii="Segoe UI" w:hAnsi="Segoe UI" w:cs="Segoe UI"/>
-              </w:rPr>
-              <w:t>một</w:t>
-            </w:r>
-            <w:proofErr w:type="spellEnd"/>
-            <w:r>
-              <w:rPr>
-                <w:rFonts w:ascii="Segoe UI" w:hAnsi="Segoe UI" w:cs="Segoe UI"/>
-              </w:rPr>
-              <w:t xml:space="preserve"> game </w:t>
-            </w:r>
-            <w:proofErr w:type="spellStart"/>
-            <w:r>
-              <w:rPr>
-                <w:rFonts w:ascii="Segoe UI" w:hAnsi="Segoe UI" w:cs="Segoe UI"/>
-              </w:rPr>
-              <w:t>cơ</w:t>
+              <w:t>còn</w:t>
             </w:r>
             <w:proofErr w:type="spellEnd"/>
             <w:r>
@@ -5678,28 +5382,28 @@
               <w:rPr>
                 <w:rFonts w:ascii="Segoe UI" w:hAnsi="Segoe UI" w:cs="Segoe UI"/>
               </w:rPr>
-              <w:t>bản</w:t>
-            </w:r>
-            <w:proofErr w:type="spellEnd"/>
-            <w:r>
-              <w:rPr>
-                <w:rFonts w:ascii="Segoe UI" w:hAnsi="Segoe UI" w:cs="Segoe UI"/>
-              </w:rPr>
-              <w:t xml:space="preserve">. </w:t>
-            </w:r>
-            <w:proofErr w:type="spellStart"/>
-            <w:r>
-              <w:rPr>
-                <w:rFonts w:ascii="Segoe UI" w:hAnsi="Segoe UI" w:cs="Segoe UI"/>
-              </w:rPr>
-              <w:t>Tạo</w:t>
-            </w:r>
-            <w:proofErr w:type="spellEnd"/>
-            <w:r>
-              <w:rPr>
-                <w:rFonts w:ascii="Segoe UI" w:hAnsi="Segoe UI" w:cs="Segoe UI"/>
-              </w:rPr>
-              <w:t xml:space="preserve"> flowchart</w:t>
+              <w:t>gặp</w:t>
+            </w:r>
+            <w:proofErr w:type="spellEnd"/>
+            <w:r>
+              <w:rPr>
+                <w:rFonts w:ascii="Segoe UI" w:hAnsi="Segoe UI" w:cs="Segoe UI"/>
+              </w:rPr>
+              <w:t xml:space="preserve"> </w:t>
+            </w:r>
+            <w:proofErr w:type="spellStart"/>
+            <w:r>
+              <w:rPr>
+                <w:rFonts w:ascii="Segoe UI" w:hAnsi="Segoe UI" w:cs="Segoe UI"/>
+              </w:rPr>
+              <w:t>phải</w:t>
+            </w:r>
+            <w:proofErr w:type="spellEnd"/>
+            <w:r>
+              <w:rPr>
+                <w:rFonts w:ascii="Segoe UI" w:hAnsi="Segoe UI" w:cs="Segoe UI"/>
+              </w:rPr>
+              <w:t>.</w:t>
             </w:r>
           </w:p>
         </w:tc>
@@ -5718,7 +5422,7 @@
               <w:rPr>
                 <w:rFonts w:ascii="Segoe UI" w:hAnsi="Segoe UI" w:cs="Segoe UI"/>
               </w:rPr>
-              <w:t>Hiểu</w:t>
+              <w:t>Tối</w:t>
             </w:r>
             <w:proofErr w:type="spellEnd"/>
             <w:r>
@@ -5732,7 +5436,7 @@
               <w:rPr>
                 <w:rFonts w:ascii="Segoe UI" w:hAnsi="Segoe UI" w:cs="Segoe UI"/>
               </w:rPr>
-              <w:t>được</w:t>
+              <w:t>ưu</w:t>
             </w:r>
             <w:proofErr w:type="spellEnd"/>
             <w:r>
@@ -5746,7 +5450,7 @@
               <w:rPr>
                 <w:rFonts w:ascii="Segoe UI" w:hAnsi="Segoe UI" w:cs="Segoe UI"/>
               </w:rPr>
-              <w:t>cách</w:t>
+              <w:t>hóa</w:t>
             </w:r>
             <w:proofErr w:type="spellEnd"/>
             <w:r>
@@ -5760,70 +5464,14 @@
               <w:rPr>
                 <w:rFonts w:ascii="Segoe UI" w:hAnsi="Segoe UI" w:cs="Segoe UI"/>
               </w:rPr>
-              <w:t>hoạt</w:t>
-            </w:r>
-            <w:proofErr w:type="spellEnd"/>
-            <w:r>
-              <w:rPr>
-                <w:rFonts w:ascii="Segoe UI" w:hAnsi="Segoe UI" w:cs="Segoe UI"/>
-              </w:rPr>
-              <w:t xml:space="preserve"> </w:t>
-            </w:r>
-            <w:proofErr w:type="spellStart"/>
-            <w:r>
-              <w:rPr>
-                <w:rFonts w:ascii="Segoe UI" w:hAnsi="Segoe UI" w:cs="Segoe UI"/>
-              </w:rPr>
-              <w:t>động</w:t>
-            </w:r>
-            <w:proofErr w:type="spellEnd"/>
-            <w:r>
-              <w:rPr>
-                <w:rFonts w:ascii="Segoe UI" w:hAnsi="Segoe UI" w:cs="Segoe UI"/>
-              </w:rPr>
-              <w:t xml:space="preserve"> </w:t>
-            </w:r>
-            <w:proofErr w:type="spellStart"/>
-            <w:r>
-              <w:rPr>
-                <w:rFonts w:ascii="Segoe UI" w:hAnsi="Segoe UI" w:cs="Segoe UI"/>
-              </w:rPr>
-              <w:t>của</w:t>
-            </w:r>
-            <w:proofErr w:type="spellEnd"/>
-            <w:r>
-              <w:rPr>
-                <w:rFonts w:ascii="Segoe UI" w:hAnsi="Segoe UI" w:cs="Segoe UI"/>
-              </w:rPr>
-              <w:t xml:space="preserve"> game. </w:t>
-            </w:r>
-            <w:proofErr w:type="spellStart"/>
-            <w:r>
-              <w:rPr>
-                <w:rFonts w:ascii="Segoe UI" w:hAnsi="Segoe UI" w:cs="Segoe UI"/>
-              </w:rPr>
-              <w:t>Có</w:t>
-            </w:r>
-            <w:proofErr w:type="spellEnd"/>
-            <w:r>
-              <w:rPr>
-                <w:rFonts w:ascii="Segoe UI" w:hAnsi="Segoe UI" w:cs="Segoe UI"/>
-              </w:rPr>
-              <w:t xml:space="preserve"> flowchart </w:t>
-            </w:r>
-            <w:proofErr w:type="spellStart"/>
-            <w:r>
-              <w:rPr>
-                <w:rFonts w:ascii="Segoe UI" w:hAnsi="Segoe UI" w:cs="Segoe UI"/>
-              </w:rPr>
-              <w:t>riêng</w:t>
-            </w:r>
-            <w:proofErr w:type="spellEnd"/>
-            <w:r>
-              <w:rPr>
-                <w:rFonts w:ascii="Segoe UI" w:hAnsi="Segoe UI" w:cs="Segoe UI"/>
-              </w:rPr>
-              <w:t>.</w:t>
+              <w:t>hàm</w:t>
+            </w:r>
+            <w:proofErr w:type="spellEnd"/>
+            <w:r>
+              <w:rPr>
+                <w:rFonts w:ascii="Segoe UI" w:hAnsi="Segoe UI" w:cs="Segoe UI"/>
+              </w:rPr>
+              <w:t xml:space="preserve"> Menu</w:t>
             </w:r>
           </w:p>
         </w:tc>
@@ -8761,6 +8409,7 @@
     <w:rsid w:val="00A118FB"/>
     <w:rsid w:val="00AE2D46"/>
     <w:rsid w:val="00C33DB7"/>
+    <w:rsid w:val="00D277A0"/>
     <w:rsid w:val="00E378CE"/>
     <w:rsid w:val="00F77ABF"/>
   </w:rsids>
@@ -9561,7 +9210,7 @@
 </file>
 
 <file path=customXml/itemProps2.xml><?xml version="1.0" encoding="utf-8"?>
-<ds:datastoreItem xmlns:ds="http://schemas.openxmlformats.org/officeDocument/2006/customXml" ds:itemID="{A6A0D96C-D896-4AD3-9251-1F67D9450127}">
+<ds:datastoreItem xmlns:ds="http://schemas.openxmlformats.org/officeDocument/2006/customXml" ds:itemID="{98733FA1-77B1-4B46-AA6D-23F38648EFA4}">
   <ds:schemaRefs>
     <ds:schemaRef ds:uri="http://schemas.openxmlformats.org/officeDocument/2006/bibliography"/>
   </ds:schemaRefs>

</xml_diff>